<commit_message>
Bao cao do an changed
</commit_message>
<xml_diff>
--- a/Báo Cáo Final.docx
+++ b/Báo Cáo Final.docx
@@ -19,7 +19,6 @@
           <w:noProof/>
           <w:sz w:val="26"/>
           <w:szCs w:val="26"/>
-          <w:lang w:eastAsia="zh-CN"/>
         </w:rPr>
         <w:drawing>
           <wp:anchor distT="0" distB="0" distL="114300" distR="114300" simplePos="0" relativeHeight="251659264" behindDoc="1" locked="0" layoutInCell="1" allowOverlap="1" wp14:anchorId="71809DF4" wp14:editId="6E389725">
@@ -243,7 +242,6 @@
           <w:noProof/>
           <w:sz w:val="26"/>
           <w:szCs w:val="26"/>
-          <w:lang w:eastAsia="zh-CN"/>
         </w:rPr>
         <w:drawing>
           <wp:anchor distT="0" distB="0" distL="114300" distR="114300" simplePos="0" relativeHeight="251660288" behindDoc="0" locked="0" layoutInCell="1" allowOverlap="1" wp14:anchorId="0C0B49E0" wp14:editId="281DCB5A">
@@ -400,7 +398,27 @@
           <w:sz w:val="26"/>
           <w:szCs w:val="26"/>
         </w:rPr>
-        <w:t xml:space="preserve">         GVHD:  Cô Từ Tuyết Hồng</w:t>
+        <w:t xml:space="preserve">         GVHD:  Cô</w:t>
+      </w:r>
+      <w:r>
+        <w:rPr>
+          <w:rFonts w:ascii="Times New Roman" w:hAnsi="Times New Roman" w:cs="Times New Roman"/>
+          <w:b/>
+          <w:sz w:val="26"/>
+          <w:szCs w:val="26"/>
+        </w:rPr>
+        <w:t xml:space="preserve"> -</w:t>
+      </w:r>
+      <w:bookmarkStart w:id="0" w:name="_GoBack"/>
+      <w:bookmarkEnd w:id="0"/>
+      <w:r>
+        <w:rPr>
+          <w:rFonts w:ascii="Times New Roman" w:hAnsi="Times New Roman" w:cs="Times New Roman"/>
+          <w:b/>
+          <w:sz w:val="26"/>
+          <w:szCs w:val="26"/>
+        </w:rPr>
+        <w:t xml:space="preserve"> Từ Tuyết Hồng</w:t>
       </w:r>
     </w:p>
     <w:p>
@@ -607,7 +625,7 @@
         <w:t>Tp. Hồ Chí Minh, tháng 11 năm 2019</w:t>
       </w:r>
     </w:p>
-    <w:bookmarkStart w:id="0" w:name="_Toc25024813" w:displacedByCustomXml="next"/>
+    <w:bookmarkStart w:id="1" w:name="_Toc25024813" w:displacedByCustomXml="next"/>
     <w:sdt>
       <w:sdtPr>
         <w:rPr>
@@ -2001,7 +2019,7 @@
         </w:rPr>
       </w:pPr>
     </w:p>
-    <w:bookmarkEnd w:id="0"/>
+    <w:bookmarkEnd w:id="1"/>
     <w:p>
       <w:pPr>
         <w:rPr>
@@ -2024,7 +2042,7 @@
           <w:lang w:val="vi-VN"/>
         </w:rPr>
       </w:pPr>
-      <w:bookmarkStart w:id="1" w:name="_Toc26137694"/>
+      <w:bookmarkStart w:id="2" w:name="_Toc26137694"/>
       <w:r>
         <w:rPr>
           <w:rFonts w:ascii="Times New Roman" w:hAnsi="Times New Roman" w:cs="Times New Roman"/>
@@ -2071,7 +2089,7 @@
         </w:rPr>
         <w:t xml:space="preserve"> tả về tài</w:t>
       </w:r>
-      <w:bookmarkEnd w:id="1"/>
+      <w:bookmarkEnd w:id="2"/>
     </w:p>
     <w:p>
       <w:pPr>
@@ -2089,7 +2107,7 @@
           <w:lang w:val="vi-VN"/>
         </w:rPr>
       </w:pPr>
-      <w:bookmarkStart w:id="2" w:name="_Toc26137695"/>
+      <w:bookmarkStart w:id="3" w:name="_Toc26137695"/>
       <w:r>
         <w:rPr>
           <w:rFonts w:ascii="Times New Roman" w:hAnsi="Times New Roman" w:cs="Times New Roman"/>
@@ -2123,7 +2141,7 @@
         </w:rPr>
         <w:t>1: Mục đích sử dụng phần mềm</w:t>
       </w:r>
-      <w:bookmarkEnd w:id="2"/>
+      <w:bookmarkEnd w:id="3"/>
     </w:p>
     <w:p>
       <w:pPr>
@@ -2357,7 +2375,7 @@
           <w:lang w:val="vi-VN"/>
         </w:rPr>
       </w:pPr>
-      <w:bookmarkStart w:id="3" w:name="_Toc26137696"/>
+      <w:bookmarkStart w:id="4" w:name="_Toc26137696"/>
       <w:r>
         <w:rPr>
           <w:rFonts w:ascii="Times New Roman" w:hAnsi="Times New Roman" w:cs="Times New Roman"/>
@@ -2380,7 +2398,7 @@
         </w:rPr>
         <w:t>.2: Dữ liệu thông tin đầu vào</w:t>
       </w:r>
-      <w:bookmarkEnd w:id="3"/>
+      <w:bookmarkEnd w:id="4"/>
     </w:p>
     <w:p>
       <w:pPr>
@@ -2482,7 +2500,7 @@
           <w:lang w:val="vi-VN"/>
         </w:rPr>
       </w:pPr>
-      <w:bookmarkStart w:id="4" w:name="_Toc26137697"/>
+      <w:bookmarkStart w:id="5" w:name="_Toc26137697"/>
       <w:r>
         <w:rPr>
           <w:rFonts w:ascii="Times New Roman" w:hAnsi="Times New Roman" w:cs="Times New Roman"/>
@@ -2505,7 +2523,7 @@
         </w:rPr>
         <w:t>.3: Các tình huống sử dụng</w:t>
       </w:r>
-      <w:bookmarkEnd w:id="4"/>
+      <w:bookmarkEnd w:id="5"/>
     </w:p>
     <w:p>
       <w:pPr>
@@ -2648,7 +2666,7 @@
           <w:lang w:val="vi-VN"/>
         </w:rPr>
       </w:pPr>
-      <w:bookmarkStart w:id="5" w:name="_Toc26137698"/>
+      <w:bookmarkStart w:id="6" w:name="_Toc26137698"/>
       <w:r>
         <w:rPr>
           <w:rFonts w:ascii="Times New Roman" w:hAnsi="Times New Roman" w:cs="Times New Roman"/>
@@ -2672,7 +2690,7 @@
         </w:rPr>
         <w:t>.4: Giao diện dự kiến</w:t>
       </w:r>
-      <w:bookmarkEnd w:id="5"/>
+      <w:bookmarkEnd w:id="6"/>
     </w:p>
     <w:p>
       <w:pPr>
@@ -2724,7 +2742,6 @@
       <w:r>
         <w:rPr>
           <w:noProof/>
-          <w:lang w:eastAsia="zh-CN"/>
         </w:rPr>
         <w:drawing>
           <wp:inline distT="0" distB="0" distL="0" distR="0" wp14:anchorId="10EF70A8" wp14:editId="5E25A6CB">
@@ -2838,7 +2855,6 @@
       <w:r>
         <w:rPr>
           <w:noProof/>
-          <w:lang w:eastAsia="zh-CN"/>
         </w:rPr>
         <w:drawing>
           <wp:inline distT="0" distB="0" distL="0" distR="0" wp14:anchorId="1E61672D" wp14:editId="62316405">
@@ -2943,7 +2959,6 @@
       <w:r>
         <w:rPr>
           <w:noProof/>
-          <w:lang w:eastAsia="zh-CN"/>
         </w:rPr>
         <w:drawing>
           <wp:inline distT="0" distB="0" distL="0" distR="0" wp14:anchorId="2AB898C8" wp14:editId="4A5AF761">
@@ -3067,7 +3082,6 @@
       <w:r>
         <w:rPr>
           <w:noProof/>
-          <w:lang w:eastAsia="zh-CN"/>
         </w:rPr>
         <w:drawing>
           <wp:inline distT="0" distB="0" distL="0" distR="0" wp14:anchorId="09B6DA1E" wp14:editId="46DA748F">
@@ -3226,7 +3240,6 @@
       <w:r>
         <w:rPr>
           <w:noProof/>
-          <w:lang w:eastAsia="zh-CN"/>
         </w:rPr>
         <w:drawing>
           <wp:inline distT="0" distB="0" distL="0" distR="0" wp14:anchorId="25E1636E" wp14:editId="000BC57C">
@@ -3314,7 +3327,7 @@
           <w:lang w:val="vi-VN"/>
         </w:rPr>
       </w:pPr>
-      <w:bookmarkStart w:id="6" w:name="_Toc26137699"/>
+      <w:bookmarkStart w:id="7" w:name="_Toc26137699"/>
       <w:r>
         <w:rPr>
           <w:rFonts w:ascii="Times New Roman" w:hAnsi="Times New Roman" w:cs="Times New Roman"/>
@@ -3340,7 +3353,7 @@
         </w:rPr>
         <w:t>. Phân công công việc</w:t>
       </w:r>
-      <w:bookmarkEnd w:id="6"/>
+      <w:bookmarkEnd w:id="7"/>
     </w:p>
     <w:p>
       <w:pPr>
@@ -4130,7 +4143,7 @@
           <w:lang w:val="vi-VN"/>
         </w:rPr>
       </w:pPr>
-      <w:bookmarkStart w:id="7" w:name="_Toc26137700"/>
+      <w:bookmarkStart w:id="8" w:name="_Toc26137700"/>
       <w:r>
         <w:rPr>
           <w:rFonts w:ascii="Times New Roman" w:hAnsi="Times New Roman" w:cs="Times New Roman"/>
@@ -4154,7 +4167,7 @@
         </w:rPr>
         <w:t>. Thiết kế</w:t>
       </w:r>
-      <w:bookmarkEnd w:id="7"/>
+      <w:bookmarkEnd w:id="8"/>
     </w:p>
     <w:p>
       <w:pPr>
@@ -4174,7 +4187,7 @@
           <w:lang w:val="vi-VN"/>
         </w:rPr>
       </w:pPr>
-      <w:bookmarkStart w:id="8" w:name="_Toc26137701"/>
+      <w:bookmarkStart w:id="9" w:name="_Toc26137701"/>
       <w:r>
         <w:rPr>
           <w:rFonts w:ascii="Times New Roman" w:hAnsi="Times New Roman" w:cs="Times New Roman"/>
@@ -4195,7 +4208,7 @@
         </w:rPr>
         <w:t>.1: Thiết kế lớp</w:t>
       </w:r>
-      <w:bookmarkEnd w:id="8"/>
+      <w:bookmarkEnd w:id="9"/>
     </w:p>
     <w:p>
       <w:pPr>
@@ -4215,7 +4228,7 @@
           <w:lang w:val="vi-VN"/>
         </w:rPr>
       </w:pPr>
-      <w:bookmarkStart w:id="9" w:name="_Toc26137702"/>
+      <w:bookmarkStart w:id="10" w:name="_Toc26137702"/>
       <w:r>
         <w:rPr>
           <w:rFonts w:ascii="Times New Roman" w:hAnsi="Times New Roman" w:cs="Times New Roman"/>
@@ -4226,7 +4239,7 @@
         </w:rPr>
         <w:t>A. Các lớp được sử dụng trong chương trình</w:t>
       </w:r>
-      <w:bookmarkEnd w:id="9"/>
+      <w:bookmarkEnd w:id="10"/>
     </w:p>
     <w:p>
       <w:pPr>
@@ -5695,7 +5708,7 @@
           <w:szCs w:val="32"/>
         </w:rPr>
       </w:pPr>
-      <w:bookmarkStart w:id="10" w:name="_Toc26137703"/>
+      <w:bookmarkStart w:id="11" w:name="_Toc26137703"/>
       <w:r>
         <w:rPr>
           <w:rFonts w:ascii="Times New Roman" w:hAnsi="Times New Roman" w:cs="Times New Roman"/>
@@ -5716,7 +5729,7 @@
         </w:rPr>
         <w:t>Các phương thức trong lớp</w:t>
       </w:r>
-      <w:bookmarkEnd w:id="10"/>
+      <w:bookmarkEnd w:id="11"/>
     </w:p>
     <w:tbl>
       <w:tblPr>
@@ -8723,15 +8736,7 @@
                 <w:sz w:val="28"/>
                 <w:szCs w:val="32"/>
               </w:rPr>
-              <w:t>CalWithFile.cs(33</w:t>
-            </w:r>
-            <w:r>
-              <w:rPr>
-                <w:rFonts w:ascii="Times New Roman" w:hAnsi="Times New Roman" w:cs="Times New Roman"/>
-                <w:sz w:val="28"/>
-                <w:szCs w:val="32"/>
-              </w:rPr>
-              <w:t>)</w:t>
+              <w:t>CalWithFile.cs(33)</w:t>
             </w:r>
           </w:p>
         </w:tc>
@@ -10568,15 +10573,7 @@
                 <w:sz w:val="28"/>
                 <w:szCs w:val="32"/>
               </w:rPr>
-              <w:t>Function dùng để cài đặt các giá trị</w:t>
-            </w:r>
-            <w:r>
-              <w:rPr>
-                <w:rFonts w:ascii="Times New Roman" w:hAnsi="Times New Roman" w:cs="Times New Roman"/>
-                <w:sz w:val="28"/>
-                <w:szCs w:val="32"/>
-              </w:rPr>
-              <w:t xml:space="preserve"> trên màn hình cho phép tính nhân</w:t>
+              <w:t>Function dùng để cài đặt các giá trị trên màn hình cho phép tính nhân</w:t>
             </w:r>
           </w:p>
         </w:tc>
@@ -10744,15 +10741,7 @@
                 <w:sz w:val="28"/>
                 <w:szCs w:val="32"/>
               </w:rPr>
-              <w:t xml:space="preserve">Function dùng để cài đặt các giá trị trên màn hình cho phép tính </w:t>
-            </w:r>
-            <w:r>
-              <w:rPr>
-                <w:rFonts w:ascii="Times New Roman" w:hAnsi="Times New Roman" w:cs="Times New Roman"/>
-                <w:sz w:val="28"/>
-                <w:szCs w:val="32"/>
-              </w:rPr>
-              <w:t>chia</w:t>
+              <w:t>Function dùng để cài đặt các giá trị trên màn hình cho phép tính chia</w:t>
             </w:r>
           </w:p>
         </w:tc>
@@ -10837,7 +10826,7 @@
           <w:lang w:val="vi-VN"/>
         </w:rPr>
       </w:pPr>
-      <w:bookmarkStart w:id="11" w:name="_Toc26137704"/>
+      <w:bookmarkStart w:id="12" w:name="_Toc26137704"/>
     </w:p>
     <w:p>
       <w:pPr>
@@ -11411,7 +11400,7 @@
         </w:rPr>
         <w:t>: Thiết kế giao diện</w:t>
       </w:r>
-      <w:bookmarkEnd w:id="11"/>
+      <w:bookmarkEnd w:id="12"/>
     </w:p>
     <w:tbl>
       <w:tblPr>
@@ -11590,7 +11579,6 @@
             <w:r>
               <w:rPr>
                 <w:noProof/>
-                <w:lang w:eastAsia="zh-CN"/>
               </w:rPr>
               <w:drawing>
                 <wp:inline distT="0" distB="0" distL="0" distR="0" wp14:anchorId="71B7E8AA" wp14:editId="3765BCA4">
@@ -11769,7 +11757,6 @@
             <w:r>
               <w:rPr>
                 <w:noProof/>
-                <w:lang w:eastAsia="zh-CN"/>
               </w:rPr>
               <w:drawing>
                 <wp:inline distT="0" distB="0" distL="0" distR="0" wp14:anchorId="6C678E4D" wp14:editId="5BCB0B0B">
@@ -12011,7 +11998,6 @@
             <w:r>
               <w:rPr>
                 <w:noProof/>
-                <w:lang w:eastAsia="zh-CN"/>
               </w:rPr>
               <w:drawing>
                 <wp:inline distT="0" distB="0" distL="0" distR="0" wp14:anchorId="54C558F1" wp14:editId="2B316D37">
@@ -12170,7 +12156,6 @@
             <w:r>
               <w:rPr>
                 <w:noProof/>
-                <w:lang w:eastAsia="zh-CN"/>
               </w:rPr>
               <w:drawing>
                 <wp:inline distT="0" distB="0" distL="0" distR="0" wp14:anchorId="59347258" wp14:editId="323BE11E">
@@ -12323,7 +12308,6 @@
             <w:r>
               <w:rPr>
                 <w:noProof/>
-                <w:lang w:eastAsia="zh-CN"/>
               </w:rPr>
               <w:drawing>
                 <wp:inline distT="0" distB="0" distL="0" distR="0" wp14:anchorId="7AFA7FE0" wp14:editId="2668D625">
@@ -12515,7 +12499,6 @@
             <w:r>
               <w:rPr>
                 <w:noProof/>
-                <w:lang w:eastAsia="zh-CN"/>
               </w:rPr>
               <w:drawing>
                 <wp:inline distT="0" distB="0" distL="0" distR="0" wp14:anchorId="20CAD827" wp14:editId="0AC04E1D">
@@ -12889,7 +12872,7 @@
           <w:lang w:val="vi-VN"/>
         </w:rPr>
       </w:pPr>
-      <w:bookmarkStart w:id="12" w:name="_Toc26137705"/>
+      <w:bookmarkStart w:id="13" w:name="_Toc26137705"/>
       <w:r>
         <w:rPr>
           <w:rFonts w:ascii="Times New Roman" w:hAnsi="Times New Roman" w:cs="Times New Roman"/>
@@ -12913,7 +12896,7 @@
         </w:rPr>
         <w:t>. Kết luận</w:t>
       </w:r>
-      <w:bookmarkEnd w:id="12"/>
+      <w:bookmarkEnd w:id="13"/>
       <w:r>
         <w:rPr>
           <w:rFonts w:ascii="Times New Roman" w:hAnsi="Times New Roman" w:cs="Times New Roman"/>
@@ -13481,7 +13464,7 @@
         <w:pStyle w:val="Heading1"/>
         <w:jc w:val="center"/>
       </w:pPr>
-      <w:bookmarkStart w:id="13" w:name="_Toc26137706"/>
+      <w:bookmarkStart w:id="14" w:name="_Toc26137706"/>
       <w:r>
         <w:rPr>
           <w:rFonts w:ascii="Times New Roman" w:hAnsi="Times New Roman" w:cs="Times New Roman"/>
@@ -13490,8 +13473,6 @@
         </w:rPr>
         <w:t>Tài liệu tham khảo:</w:t>
       </w:r>
-      <w:bookmarkStart w:id="14" w:name="_GoBack"/>
-      <w:bookmarkEnd w:id="13"/>
       <w:bookmarkEnd w:id="14"/>
       <w:r>
         <w:t xml:space="preserve"> </w:t>

</xml_diff>